<commit_message>
re-built vignettes for v0.12
</commit_message>
<xml_diff>
--- a/vignettes/analyze.docx
+++ b/vignettes/analyze.docx
@@ -35,7 +35,7 @@
         <w:pStyle w:val="Date"/>
       </w:pPr>
       <w:r>
-        <w:t xml:space="preserve">2023-01-21</w:t>
+        <w:t xml:space="preserve">2023-01-22</w:t>
       </w:r>
     </w:p>
     <w:sdt>
@@ -3424,7 +3424,7 @@
         <w:rPr>
           <w:rStyle w:val="CommentTok"/>
         </w:rPr>
-        <w:t xml:space="preserve">#&gt; `summarise()` has grouped output by 'Bacteria_strain', 'Phage'. You can</w:t>
+        <w:t xml:space="preserve">#&gt; `summarise()` has grouped output by 'Bacteria_strain', 'Phage'. You can override using</w:t>
       </w:r>
       <w:r>
         <w:br/>
@@ -3433,7 +3433,7 @@
         <w:rPr>
           <w:rStyle w:val="CommentTok"/>
         </w:rPr>
-        <w:t xml:space="preserve">#&gt; override using the `.groups` argument.</w:t>
+        <w:t xml:space="preserve">#&gt; the `.groups` argument.</w:t>
       </w:r>
       <w:r>
         <w:br/>
@@ -3722,7 +3722,7 @@
         <w:rPr>
           <w:rStyle w:val="CommentTok"/>
         </w:rPr>
-        <w:t xml:space="preserve">#&gt; `summarise()` has grouped output by 'Bacteria_strain', 'Phage'. You can</w:t>
+        <w:t xml:space="preserve">#&gt; `summarise()` has grouped output by 'Bacteria_strain', 'Phage'. You can override using</w:t>
       </w:r>
       <w:r>
         <w:br/>
@@ -3731,7 +3731,7 @@
         <w:rPr>
           <w:rStyle w:val="CommentTok"/>
         </w:rPr>
-        <w:t xml:space="preserve">#&gt; override using the `.groups` argument.</w:t>
+        <w:t xml:space="preserve">#&gt; the `.groups` argument.</w:t>
       </w:r>
       <w:r>
         <w:br/>
@@ -5013,7 +5013,7 @@
         <w:rPr>
           <w:rStyle w:val="CommentTok"/>
         </w:rPr>
-        <w:t xml:space="preserve">#&gt; `summarise()` has grouped output by 'Bacteria_strain', 'Phage'. You can</w:t>
+        <w:t xml:space="preserve">#&gt; `summarise()` has grouped output by 'Bacteria_strain', 'Phage'. You can override using</w:t>
       </w:r>
       <w:r>
         <w:br/>
@@ -5022,7 +5022,7 @@
         <w:rPr>
           <w:rStyle w:val="CommentTok"/>
         </w:rPr>
-        <w:t xml:space="preserve">#&gt; override using the `.groups` argument.</w:t>
+        <w:t xml:space="preserve">#&gt; the `.groups` argument.</w:t>
       </w:r>
       <w:r>
         <w:br/>
@@ -8655,7 +8655,7 @@
         <w:rPr>
           <w:rStyle w:val="CommentTok"/>
         </w:rPr>
-        <w:t xml:space="preserve">#&gt; `summarise()` has grouped output by 'Bacteria_strain', 'Phage'. You can</w:t>
+        <w:t xml:space="preserve">#&gt; `summarise()` has grouped output by 'Bacteria_strain', 'Phage'. You can override using</w:t>
       </w:r>
       <w:r>
         <w:br/>
@@ -8664,7 +8664,7 @@
         <w:rPr>
           <w:rStyle w:val="CommentTok"/>
         </w:rPr>
-        <w:t xml:space="preserve">#&gt; override using the `.groups` argument.</w:t>
+        <w:t xml:space="preserve">#&gt; the `.groups` argument.</w:t>
       </w:r>
       <w:r>
         <w:br/>
@@ -9801,7 +9801,7 @@
         <w:rPr>
           <w:rStyle w:val="CommentTok"/>
         </w:rPr>
-        <w:t xml:space="preserve">#&gt; `summarise()` has grouped output by 'Bacteria_strain', 'Phage'. You can</w:t>
+        <w:t xml:space="preserve">#&gt; `summarise()` has grouped output by 'Bacteria_strain', 'Phage'. You can override using</w:t>
       </w:r>
       <w:r>
         <w:br/>
@@ -9810,7 +9810,7 @@
         <w:rPr>
           <w:rStyle w:val="CommentTok"/>
         </w:rPr>
-        <w:t xml:space="preserve">#&gt; override using the `.groups` argument.</w:t>
+        <w:t xml:space="preserve">#&gt; the `.groups` argument.</w:t>
       </w:r>
       <w:r>
         <w:br/>
@@ -11392,7 +11392,7 @@
         <w:rPr>
           <w:rStyle w:val="CommentTok"/>
         </w:rPr>
-        <w:t xml:space="preserve">#&gt; `summarise()` has grouped output by 'Bacteria_strain', 'Phage'. You can</w:t>
+        <w:t xml:space="preserve">#&gt; `summarise()` has grouped output by 'Bacteria_strain', 'Phage'. You can override using</w:t>
       </w:r>
       <w:r>
         <w:br/>
@@ -11401,7 +11401,7 @@
         <w:rPr>
           <w:rStyle w:val="CommentTok"/>
         </w:rPr>
-        <w:t xml:space="preserve">#&gt; override using the `.groups` argument.</w:t>
+        <w:t xml:space="preserve">#&gt; the `.groups` argument.</w:t>
       </w:r>
       <w:r>
         <w:br/>
@@ -12265,7 +12265,7 @@
         <w:rPr>
           <w:rStyle w:val="CommentTok"/>
         </w:rPr>
-        <w:t xml:space="preserve">#&gt; `summarise()` has grouped output by 'Bacteria_strain', 'Phage'. You can</w:t>
+        <w:t xml:space="preserve">#&gt; `summarise()` has grouped output by 'Bacteria_strain', 'Phage'. You can override using</w:t>
       </w:r>
       <w:r>
         <w:br/>
@@ -12274,7 +12274,7 @@
         <w:rPr>
           <w:rStyle w:val="CommentTok"/>
         </w:rPr>
-        <w:t xml:space="preserve">#&gt; override using the `.groups` argument.</w:t>
+        <w:t xml:space="preserve">#&gt; the `.groups` argument.</w:t>
       </w:r>
       <w:r>
         <w:br/>
@@ -14107,7 +14107,7 @@
         <w:rPr>
           <w:rStyle w:val="CommentTok"/>
         </w:rPr>
-        <w:t xml:space="preserve">#&gt; `summarise()` has grouped output by 'Bacteria_strain', 'Phage'. You can</w:t>
+        <w:t xml:space="preserve">#&gt; `summarise()` has grouped output by 'Bacteria_strain', 'Phage'. You can override using</w:t>
       </w:r>
       <w:r>
         <w:br/>
@@ -14116,7 +14116,7 @@
         <w:rPr>
           <w:rStyle w:val="CommentTok"/>
         </w:rPr>
-        <w:t xml:space="preserve">#&gt; override using the `.groups` argument.</w:t>
+        <w:t xml:space="preserve">#&gt; the `.groups` argument.</w:t>
       </w:r>
       <w:r>
         <w:br/>
@@ -14999,7 +14999,7 @@
         <w:rPr>
           <w:rStyle w:val="CommentTok"/>
         </w:rPr>
-        <w:t xml:space="preserve">#&gt; `summarise()` has grouped output by 'Bacteria_strain', 'Phage'. You can</w:t>
+        <w:t xml:space="preserve">#&gt; `summarise()` has grouped output by 'Bacteria_strain', 'Phage'. You can override using</w:t>
       </w:r>
       <w:r>
         <w:br/>
@@ -15008,7 +15008,7 @@
         <w:rPr>
           <w:rStyle w:val="CommentTok"/>
         </w:rPr>
-        <w:t xml:space="preserve">#&gt; override using the `.groups` argument.</w:t>
+        <w:t xml:space="preserve">#&gt; the `.groups` argument.</w:t>
       </w:r>
       <w:r>
         <w:br/>
@@ -15896,7 +15896,7 @@
         <w:rPr>
           <w:rStyle w:val="CommentTok"/>
         </w:rPr>
-        <w:t xml:space="preserve">#&gt; Warning in max(deriv_percap_hr[Time &gt;= diauxie_time], na.rm = TRUE): no non-</w:t>
+        <w:t xml:space="preserve">#&gt; Warning in max(deriv_percap_hr[Time &gt;= diauxie_time], na.rm = TRUE): no non-missing</w:t>
       </w:r>
       <w:r>
         <w:br/>
@@ -15905,7 +15905,7 @@
         <w:rPr>
           <w:rStyle w:val="CommentTok"/>
         </w:rPr>
-        <w:t xml:space="preserve">#&gt; missing arguments to max; returning -Inf</w:t>
+        <w:t xml:space="preserve">#&gt; arguments to max; returning -Inf</w:t>
       </w:r>
       <w:r>
         <w:br/>
@@ -15914,7 +15914,7 @@
         <w:rPr>
           <w:rStyle w:val="CommentTok"/>
         </w:rPr>
-        <w:t xml:space="preserve">#&gt; `summarise()` has grouped output by 'Bacteria_strain', 'Phage', 'Well'. You</w:t>
+        <w:t xml:space="preserve">#&gt; `summarise()` has grouped output by 'Bacteria_strain', 'Phage', 'Well'. You can override</w:t>
       </w:r>
       <w:r>
         <w:br/>
@@ -15923,7 +15923,7 @@
         <w:rPr>
           <w:rStyle w:val="CommentTok"/>
         </w:rPr>
-        <w:t xml:space="preserve">#&gt; can override using the `.groups` argument.</w:t>
+        <w:t xml:space="preserve">#&gt; using the `.groups` argument.</w:t>
       </w:r>
       <w:r>
         <w:br/>
@@ -17091,7 +17091,7 @@
         <w:rPr>
           <w:rStyle w:val="CommentTok"/>
         </w:rPr>
-        <w:t xml:space="preserve">#&gt; `summarise()` has grouped output by 'Bacteria_strain', 'Phage'. You can</w:t>
+        <w:t xml:space="preserve">#&gt; `summarise()` has grouped output by 'Bacteria_strain', 'Phage'. You can override using</w:t>
       </w:r>
       <w:r>
         <w:br/>
@@ -17100,7 +17100,7 @@
         <w:rPr>
           <w:rStyle w:val="CommentTok"/>
         </w:rPr>
-        <w:t xml:space="preserve">#&gt; override using the `.groups` argument.</w:t>
+        <w:t xml:space="preserve">#&gt; the `.groups` argument.</w:t>
       </w:r>
       <w:r>
         <w:br/>
@@ -18379,7 +18379,7 @@
         <w:rPr>
           <w:rStyle w:val="CommentTok"/>
         </w:rPr>
-        <w:t xml:space="preserve">#&gt; `summarise()` has grouped output by 'Bacteria_strain', 'Phage'. You can</w:t>
+        <w:t xml:space="preserve">#&gt; `summarise()` has grouped output by 'Bacteria_strain', 'Phage'. You can override using</w:t>
       </w:r>
       <w:r>
         <w:br/>
@@ -18388,7 +18388,7 @@
         <w:rPr>
           <w:rStyle w:val="CommentTok"/>
         </w:rPr>
-        <w:t xml:space="preserve">#&gt; override using the `.groups` argument.</w:t>
+        <w:t xml:space="preserve">#&gt; the `.groups` argument.</w:t>
       </w:r>
       <w:r>
         <w:br/>

</xml_diff>

<commit_message>
added pkgdown linking to all vignettes & re-knit
</commit_message>
<xml_diff>
--- a/vignettes/analyze.docx
+++ b/vignettes/analyze.docx
@@ -28,14 +28,6 @@
       </w:r>
       <w:r>
         <w:t xml:space="preserve">Blazanin</w:t>
-      </w:r>
-    </w:p>
-    <w:p>
-      <w:pPr>
-        <w:pStyle w:val="Date"/>
-      </w:pPr>
-      <w:r>
-        <w:t xml:space="preserve">2023-01-22</w:t>
       </w:r>
     </w:p>
     <w:sdt>
@@ -64,13 +56,13 @@
         </w:p>
       </w:sdtContent>
     </w:sdt>
-    <w:bookmarkStart w:id="20" w:name="workflow"/>
+    <w:bookmarkStart w:id="20" w:name="where-are-we-so-far"/>
     <w:p>
       <w:pPr>
         <w:pStyle w:val="Heading1"/>
       </w:pPr>
       <w:r>
-        <w:t xml:space="preserve">Workflow</w:t>
+        <w:t xml:space="preserve">Where are we so far?</w:t>
       </w:r>
     </w:p>
     <w:p>
@@ -82,7 +74,16 @@
         <w:pStyle w:val="Compact"/>
       </w:pPr>
       <w:r>
-        <w:t xml:space="preserve">Introduction</w:t>
+        <w:t xml:space="preserve">Introduction:</w:t>
+      </w:r>
+      <w:r>
+        <w:t xml:space="preserve"> </w:t>
+      </w:r>
+      <w:r>
+        <w:rPr>
+          <w:rStyle w:val="VerbatimChar"/>
+        </w:rPr>
+        <w:t xml:space="preserve">vignette("gcplyr")</w:t>
       </w:r>
     </w:p>
     <w:p>
@@ -94,7 +95,16 @@
         <w:pStyle w:val="Compact"/>
       </w:pPr>
       <w:r>
-        <w:t xml:space="preserve">Importing &amp; transforming data</w:t>
+        <w:t xml:space="preserve">Importing and transforming data:</w:t>
+      </w:r>
+      <w:r>
+        <w:t xml:space="preserve"> </w:t>
+      </w:r>
+      <w:r>
+        <w:rPr>
+          <w:rStyle w:val="VerbatimChar"/>
+        </w:rPr>
+        <w:t xml:space="preserve">vignette("import_transform")</w:t>
       </w:r>
     </w:p>
     <w:p>
@@ -106,7 +116,16 @@
         <w:pStyle w:val="Compact"/>
       </w:pPr>
       <w:r>
-        <w:t xml:space="preserve">Incorporating design information</w:t>
+        <w:t xml:space="preserve">Incorporating design information:</w:t>
+      </w:r>
+      <w:r>
+        <w:t xml:space="preserve"> </w:t>
+      </w:r>
+      <w:r>
+        <w:rPr>
+          <w:rStyle w:val="VerbatimChar"/>
+        </w:rPr>
+        <w:t xml:space="preserve">vignette("incorporate_designs")</w:t>
       </w:r>
     </w:p>
     <w:p>
@@ -118,7 +137,16 @@
         <w:pStyle w:val="Compact"/>
       </w:pPr>
       <w:r>
-        <w:t xml:space="preserve">Pre-processing and plotting your data</w:t>
+        <w:t xml:space="preserve">Pre-processing and plotting your data:</w:t>
+      </w:r>
+      <w:r>
+        <w:t xml:space="preserve"> </w:t>
+      </w:r>
+      <w:r>
+        <w:rPr>
+          <w:rStyle w:val="VerbatimChar"/>
+        </w:rPr>
+        <w:t xml:space="preserve">vignette("preprocess_plot")</w:t>
       </w:r>
     </w:p>
     <w:p>
@@ -130,7 +158,41 @@
         <w:pStyle w:val="Compact"/>
       </w:pPr>
       <w:r>
-        <w:t xml:space="preserve">Processing your data</w:t>
+        <w:t xml:space="preserve">Processing your data:</w:t>
+      </w:r>
+      <w:r>
+        <w:t xml:space="preserve"> </w:t>
+      </w:r>
+      <w:r>
+        <w:rPr>
+          <w:rStyle w:val="VerbatimChar"/>
+        </w:rPr>
+        <w:t xml:space="preserve">vignette("process")</w:t>
+      </w:r>
+      <w:r>
+        <w:t xml:space="preserve"> </w:t>
+      </w:r>
+      <w:r>
+        <w:rPr>
+          <w:bCs/>
+          <w:b/>
+        </w:rPr>
+        <w:t xml:space="preserve">6. Analyzing your data:</w:t>
+      </w:r>
+      <w:r>
+        <w:rPr>
+          <w:bCs/>
+          <w:b/>
+        </w:rPr>
+        <w:t xml:space="preserve"> </w:t>
+      </w:r>
+      <w:r>
+        <w:rPr>
+          <w:rStyle w:val="VerbatimChar"/>
+          <w:bCs/>
+          <w:b/>
+        </w:rPr>
+        <w:t xml:space="preserve">vignette("analyze")</w:t>
       </w:r>
     </w:p>
     <w:p>
@@ -142,28 +204,29 @@
         <w:pStyle w:val="Compact"/>
       </w:pPr>
       <w:r>
-        <w:rPr>
-          <w:bCs/>
-          <w:b/>
-        </w:rPr>
-        <w:t xml:space="preserve">Analyzing your data</w:t>
-      </w:r>
-    </w:p>
-    <w:p>
-      <w:pPr>
-        <w:numPr>
-          <w:ilvl w:val="0"/>
-          <w:numId w:val="1001"/>
-        </w:numPr>
-        <w:pStyle w:val="Compact"/>
-      </w:pPr>
-      <w:r>
-        <w:t xml:space="preserve">Statistics, merging other data, and other resources</w:t>
+        <w:t xml:space="preserve">Statistics, merging other data, and other resources:</w:t>
+      </w:r>
+      <w:r>
+        <w:t xml:space="preserve"> </w:t>
+      </w:r>
+      <w:r>
+        <w:rPr>
+          <w:rStyle w:val="VerbatimChar"/>
+        </w:rPr>
+        <w:t xml:space="preserve">vignette("conclusion")</w:t>
       </w:r>
     </w:p>
     <w:p>
       <w:pPr>
         <w:pStyle w:val="FirstParagraph"/>
+      </w:pPr>
+      <w:r>
+        <w:t xml:space="preserve">So far, we’ve imported and transformed our measures, combined them with our design information, pre-processed, processed, and plotted our data. Now we’re going to analyze our data by summarizing our growth curves into a number of metrics.</w:t>
+      </w:r>
+    </w:p>
+    <w:p>
+      <w:pPr>
+        <w:pStyle w:val="BodyText"/>
       </w:pPr>
       <w:r>
         <w:t xml:space="preserve">If you haven’t already, load the necessary packages.</w:t>
@@ -3424,7 +3487,7 @@
         <w:rPr>
           <w:rStyle w:val="CommentTok"/>
         </w:rPr>
-        <w:t xml:space="preserve">#&gt; `summarise()` has grouped output by 'Bacteria_strain', 'Phage'. You can override using</w:t>
+        <w:t xml:space="preserve">#&gt; `summarise()` has grouped output by 'Bacteria_strain', 'Phage'. You can override using the</w:t>
       </w:r>
       <w:r>
         <w:br/>
@@ -3433,7 +3496,7 @@
         <w:rPr>
           <w:rStyle w:val="CommentTok"/>
         </w:rPr>
-        <w:t xml:space="preserve">#&gt; the `.groups` argument.</w:t>
+        <w:t xml:space="preserve">#&gt; `.groups` argument.</w:t>
       </w:r>
       <w:r>
         <w:br/>
@@ -3722,7 +3785,7 @@
         <w:rPr>
           <w:rStyle w:val="CommentTok"/>
         </w:rPr>
-        <w:t xml:space="preserve">#&gt; `summarise()` has grouped output by 'Bacteria_strain', 'Phage'. You can override using</w:t>
+        <w:t xml:space="preserve">#&gt; `summarise()` has grouped output by 'Bacteria_strain', 'Phage'. You can override using the</w:t>
       </w:r>
       <w:r>
         <w:br/>
@@ -3731,7 +3794,7 @@
         <w:rPr>
           <w:rStyle w:val="CommentTok"/>
         </w:rPr>
-        <w:t xml:space="preserve">#&gt; the `.groups` argument.</w:t>
+        <w:t xml:space="preserve">#&gt; `.groups` argument.</w:t>
       </w:r>
       <w:r>
         <w:br/>
@@ -5013,7 +5076,7 @@
         <w:rPr>
           <w:rStyle w:val="CommentTok"/>
         </w:rPr>
-        <w:t xml:space="preserve">#&gt; `summarise()` has grouped output by 'Bacteria_strain', 'Phage'. You can override using</w:t>
+        <w:t xml:space="preserve">#&gt; `summarise()` has grouped output by 'Bacteria_strain', 'Phage'. You can override using the</w:t>
       </w:r>
       <w:r>
         <w:br/>
@@ -5022,7 +5085,7 @@
         <w:rPr>
           <w:rStyle w:val="CommentTok"/>
         </w:rPr>
-        <w:t xml:space="preserve">#&gt; the `.groups` argument.</w:t>
+        <w:t xml:space="preserve">#&gt; `.groups` argument.</w:t>
       </w:r>
       <w:r>
         <w:br/>
@@ -8655,7 +8718,7 @@
         <w:rPr>
           <w:rStyle w:val="CommentTok"/>
         </w:rPr>
-        <w:t xml:space="preserve">#&gt; `summarise()` has grouped output by 'Bacteria_strain', 'Phage'. You can override using</w:t>
+        <w:t xml:space="preserve">#&gt; `summarise()` has grouped output by 'Bacteria_strain', 'Phage'. You can override using the</w:t>
       </w:r>
       <w:r>
         <w:br/>
@@ -8664,7 +8727,7 @@
         <w:rPr>
           <w:rStyle w:val="CommentTok"/>
         </w:rPr>
-        <w:t xml:space="preserve">#&gt; the `.groups` argument.</w:t>
+        <w:t xml:space="preserve">#&gt; `.groups` argument.</w:t>
       </w:r>
       <w:r>
         <w:br/>
@@ -9801,7 +9864,7 @@
         <w:rPr>
           <w:rStyle w:val="CommentTok"/>
         </w:rPr>
-        <w:t xml:space="preserve">#&gt; `summarise()` has grouped output by 'Bacteria_strain', 'Phage'. You can override using</w:t>
+        <w:t xml:space="preserve">#&gt; `summarise()` has grouped output by 'Bacteria_strain', 'Phage'. You can override using the</w:t>
       </w:r>
       <w:r>
         <w:br/>
@@ -9810,7 +9873,7 @@
         <w:rPr>
           <w:rStyle w:val="CommentTok"/>
         </w:rPr>
-        <w:t xml:space="preserve">#&gt; the `.groups` argument.</w:t>
+        <w:t xml:space="preserve">#&gt; `.groups` argument.</w:t>
       </w:r>
       <w:r>
         <w:br/>
@@ -11392,7 +11455,7 @@
         <w:rPr>
           <w:rStyle w:val="CommentTok"/>
         </w:rPr>
-        <w:t xml:space="preserve">#&gt; `summarise()` has grouped output by 'Bacteria_strain', 'Phage'. You can override using</w:t>
+        <w:t xml:space="preserve">#&gt; `summarise()` has grouped output by 'Bacteria_strain', 'Phage'. You can override using the</w:t>
       </w:r>
       <w:r>
         <w:br/>
@@ -11401,7 +11464,7 @@
         <w:rPr>
           <w:rStyle w:val="CommentTok"/>
         </w:rPr>
-        <w:t xml:space="preserve">#&gt; the `.groups` argument.</w:t>
+        <w:t xml:space="preserve">#&gt; `.groups` argument.</w:t>
       </w:r>
       <w:r>
         <w:br/>
@@ -12265,7 +12328,7 @@
         <w:rPr>
           <w:rStyle w:val="CommentTok"/>
         </w:rPr>
-        <w:t xml:space="preserve">#&gt; `summarise()` has grouped output by 'Bacteria_strain', 'Phage'. You can override using</w:t>
+        <w:t xml:space="preserve">#&gt; `summarise()` has grouped output by 'Bacteria_strain', 'Phage'. You can override using the</w:t>
       </w:r>
       <w:r>
         <w:br/>
@@ -12274,7 +12337,7 @@
         <w:rPr>
           <w:rStyle w:val="CommentTok"/>
         </w:rPr>
-        <w:t xml:space="preserve">#&gt; the `.groups` argument.</w:t>
+        <w:t xml:space="preserve">#&gt; `.groups` argument.</w:t>
       </w:r>
       <w:r>
         <w:br/>
@@ -14107,7 +14170,7 @@
         <w:rPr>
           <w:rStyle w:val="CommentTok"/>
         </w:rPr>
-        <w:t xml:space="preserve">#&gt; `summarise()` has grouped output by 'Bacteria_strain', 'Phage'. You can override using</w:t>
+        <w:t xml:space="preserve">#&gt; `summarise()` has grouped output by 'Bacteria_strain', 'Phage'. You can override using the</w:t>
       </w:r>
       <w:r>
         <w:br/>
@@ -14116,7 +14179,7 @@
         <w:rPr>
           <w:rStyle w:val="CommentTok"/>
         </w:rPr>
-        <w:t xml:space="preserve">#&gt; the `.groups` argument.</w:t>
+        <w:t xml:space="preserve">#&gt; `.groups` argument.</w:t>
       </w:r>
       <w:r>
         <w:br/>
@@ -14999,7 +15062,7 @@
         <w:rPr>
           <w:rStyle w:val="CommentTok"/>
         </w:rPr>
-        <w:t xml:space="preserve">#&gt; `summarise()` has grouped output by 'Bacteria_strain', 'Phage'. You can override using</w:t>
+        <w:t xml:space="preserve">#&gt; `summarise()` has grouped output by 'Bacteria_strain', 'Phage'. You can override using the</w:t>
       </w:r>
       <w:r>
         <w:br/>
@@ -15008,7 +15071,7 @@
         <w:rPr>
           <w:rStyle w:val="CommentTok"/>
         </w:rPr>
-        <w:t xml:space="preserve">#&gt; the `.groups` argument.</w:t>
+        <w:t xml:space="preserve">#&gt; `.groups` argument.</w:t>
       </w:r>
       <w:r>
         <w:br/>
@@ -17091,7 +17154,7 @@
         <w:rPr>
           <w:rStyle w:val="CommentTok"/>
         </w:rPr>
-        <w:t xml:space="preserve">#&gt; `summarise()` has grouped output by 'Bacteria_strain', 'Phage'. You can override using</w:t>
+        <w:t xml:space="preserve">#&gt; `summarise()` has grouped output by 'Bacteria_strain', 'Phage'. You can override using the</w:t>
       </w:r>
       <w:r>
         <w:br/>
@@ -17100,7 +17163,7 @@
         <w:rPr>
           <w:rStyle w:val="CommentTok"/>
         </w:rPr>
-        <w:t xml:space="preserve">#&gt; the `.groups` argument.</w:t>
+        <w:t xml:space="preserve">#&gt; `.groups` argument.</w:t>
       </w:r>
       <w:r>
         <w:br/>
@@ -18379,7 +18442,7 @@
         <w:rPr>
           <w:rStyle w:val="CommentTok"/>
         </w:rPr>
-        <w:t xml:space="preserve">#&gt; `summarise()` has grouped output by 'Bacteria_strain', 'Phage'. You can override using</w:t>
+        <w:t xml:space="preserve">#&gt; `summarise()` has grouped output by 'Bacteria_strain', 'Phage'. You can override using the</w:t>
       </w:r>
       <w:r>
         <w:br/>
@@ -18388,7 +18451,7 @@
         <w:rPr>
           <w:rStyle w:val="CommentTok"/>
         </w:rPr>
-        <w:t xml:space="preserve">#&gt; the `.groups` argument.</w:t>
+        <w:t xml:space="preserve">#&gt; `.groups` argument.</w:t>
       </w:r>
       <w:r>
         <w:br/>
@@ -19061,7 +19124,16 @@
         <w:pStyle w:val="Compact"/>
       </w:pPr>
       <w:r>
-        <w:t xml:space="preserve">Introduction</w:t>
+        <w:t xml:space="preserve">Introduction:</w:t>
+      </w:r>
+      <w:r>
+        <w:t xml:space="preserve"> </w:t>
+      </w:r>
+      <w:r>
+        <w:rPr>
+          <w:rStyle w:val="VerbatimChar"/>
+        </w:rPr>
+        <w:t xml:space="preserve">vignette("gcplyr")</w:t>
       </w:r>
     </w:p>
     <w:p>
@@ -19073,7 +19145,16 @@
         <w:pStyle w:val="Compact"/>
       </w:pPr>
       <w:r>
-        <w:t xml:space="preserve">Importing &amp; transforming data</w:t>
+        <w:t xml:space="preserve">Importing and transforming data:</w:t>
+      </w:r>
+      <w:r>
+        <w:t xml:space="preserve"> </w:t>
+      </w:r>
+      <w:r>
+        <w:rPr>
+          <w:rStyle w:val="VerbatimChar"/>
+        </w:rPr>
+        <w:t xml:space="preserve">vignette("import_transform")</w:t>
       </w:r>
     </w:p>
     <w:p>
@@ -19085,7 +19166,16 @@
         <w:pStyle w:val="Compact"/>
       </w:pPr>
       <w:r>
-        <w:t xml:space="preserve">Incorporating design information</w:t>
+        <w:t xml:space="preserve">Incorporating design information:</w:t>
+      </w:r>
+      <w:r>
+        <w:t xml:space="preserve"> </w:t>
+      </w:r>
+      <w:r>
+        <w:rPr>
+          <w:rStyle w:val="VerbatimChar"/>
+        </w:rPr>
+        <w:t xml:space="preserve">vignette("incorporate_designs")</w:t>
       </w:r>
     </w:p>
     <w:p>
@@ -19097,7 +19187,16 @@
         <w:pStyle w:val="Compact"/>
       </w:pPr>
       <w:r>
-        <w:t xml:space="preserve">Pre-processing and plotting your data</w:t>
+        <w:t xml:space="preserve">Pre-processing and plotting your data:</w:t>
+      </w:r>
+      <w:r>
+        <w:t xml:space="preserve"> </w:t>
+      </w:r>
+      <w:r>
+        <w:rPr>
+          <w:rStyle w:val="VerbatimChar"/>
+        </w:rPr>
+        <w:t xml:space="preserve">vignette("preprocess_plot")</w:t>
       </w:r>
     </w:p>
     <w:p>
@@ -19109,7 +19208,16 @@
         <w:pStyle w:val="Compact"/>
       </w:pPr>
       <w:r>
-        <w:t xml:space="preserve">Processing your data</w:t>
+        <w:t xml:space="preserve">Processing your data:</w:t>
+      </w:r>
+      <w:r>
+        <w:t xml:space="preserve"> </w:t>
+      </w:r>
+      <w:r>
+        <w:rPr>
+          <w:rStyle w:val="VerbatimChar"/>
+        </w:rPr>
+        <w:t xml:space="preserve">vignette("process")</w:t>
       </w:r>
     </w:p>
     <w:p>
@@ -19121,23 +19229,41 @@
         <w:pStyle w:val="Compact"/>
       </w:pPr>
       <w:r>
+        <w:t xml:space="preserve">Analyzing your data:</w:t>
+      </w:r>
+      <w:r>
+        <w:t xml:space="preserve"> </w:t>
+      </w:r>
+      <w:r>
+        <w:rPr>
+          <w:rStyle w:val="VerbatimChar"/>
+        </w:rPr>
+        <w:t xml:space="preserve">vignette("analyze")</w:t>
+      </w:r>
+      <w:r>
+        <w:t xml:space="preserve"> </w:t>
+      </w:r>
+      <w:r>
         <w:rPr>
           <w:bCs/>
           <w:b/>
         </w:rPr>
-        <w:t xml:space="preserve">Analyzing your data</w:t>
-      </w:r>
-    </w:p>
-    <w:p>
-      <w:pPr>
-        <w:numPr>
-          <w:ilvl w:val="0"/>
-          <w:numId w:val="1006"/>
-        </w:numPr>
-        <w:pStyle w:val="Compact"/>
-      </w:pPr>
-      <w:r>
-        <w:t xml:space="preserve">Statistics, merging other data, and other resources</w:t>
+        <w:t xml:space="preserve">7. Statistics, merging other data, and other resources:</w:t>
+      </w:r>
+      <w:r>
+        <w:rPr>
+          <w:bCs/>
+          <w:b/>
+        </w:rPr>
+        <w:t xml:space="preserve"> </w:t>
+      </w:r>
+      <w:r>
+        <w:rPr>
+          <w:rStyle w:val="VerbatimChar"/>
+          <w:bCs/>
+          <w:b/>
+        </w:rPr>
+        <w:t xml:space="preserve">vignette("conclusion")</w:t>
       </w:r>
     </w:p>
     <w:bookmarkEnd w:id="98"/>

</xml_diff>

<commit_message>
Tweaked bolding to not break lists in rmd
</commit_message>
<xml_diff>
--- a/vignettes/analyze.docx
+++ b/vignettes/analyze.docx
@@ -169,28 +169,28 @@
         </w:rPr>
         <w:t xml:space="preserve">vignette("process")</w:t>
       </w:r>
-      <w:r>
-        <w:t xml:space="preserve"> </w:t>
-      </w:r>
+    </w:p>
+    <w:p>
+      <w:pPr>
+        <w:numPr>
+          <w:ilvl w:val="0"/>
+          <w:numId w:val="1001"/>
+        </w:numPr>
+        <w:pStyle w:val="Compact"/>
+      </w:pPr>
       <w:r>
         <w:rPr>
           <w:bCs/>
           <w:b/>
         </w:rPr>
-        <w:t xml:space="preserve">6. Analyzing your data:</w:t>
-      </w:r>
-      <w:r>
-        <w:rPr>
-          <w:bCs/>
-          <w:b/>
-        </w:rPr>
+        <w:t xml:space="preserve">Analyzing your data:</w:t>
+      </w:r>
+      <w:r>
         <w:t xml:space="preserve"> </w:t>
       </w:r>
       <w:r>
         <w:rPr>
           <w:rStyle w:val="VerbatimChar"/>
-          <w:bCs/>
-          <w:b/>
         </w:rPr>
         <w:t xml:space="preserve">vignette("analyze")</w:t>
       </w:r>
@@ -19240,15 +19240,21 @@
         </w:rPr>
         <w:t xml:space="preserve">vignette("analyze")</w:t>
       </w:r>
-      <w:r>
-        <w:t xml:space="preserve"> </w:t>
-      </w:r>
+    </w:p>
+    <w:p>
+      <w:pPr>
+        <w:numPr>
+          <w:ilvl w:val="0"/>
+          <w:numId w:val="1006"/>
+        </w:numPr>
+        <w:pStyle w:val="Compact"/>
+      </w:pPr>
       <w:r>
         <w:rPr>
           <w:bCs/>
           <w:b/>
         </w:rPr>
-        <w:t xml:space="preserve">7. Statistics, merging other data, and other resources:</w:t>
+        <w:t xml:space="preserve">Statistics, merging other data, and other resources:</w:t>
       </w:r>
       <w:r>
         <w:rPr>

</xml_diff>

<commit_message>
tweaked header depths on vignettes
</commit_message>
<xml_diff>
--- a/vignettes/analyze.docx
+++ b/vignettes/analyze.docx
@@ -2316,7 +2316,7 @@
       </w:r>
     </w:p>
     <w:bookmarkEnd w:id="20"/>
-    <w:bookmarkStart w:id="97" w:name="Analyzing"/>
+    <w:bookmarkStart w:id="21" w:name="Analyzing"/>
     <w:p>
       <w:pPr>
         <w:pStyle w:val="Heading1"/>
@@ -2666,10 +2666,11 @@
         <w:t xml:space="preserve">functions.</w:t>
       </w:r>
     </w:p>
-    <w:bookmarkStart w:id="21" w:name="another-brief-primer-on-dplyr-summarize"/>
+    <w:bookmarkEnd w:id="21"/>
+    <w:bookmarkStart w:id="22" w:name="another-brief-primer-on-dplyr-summarize"/>
     <w:p>
       <w:pPr>
-        <w:pStyle w:val="Heading2"/>
+        <w:pStyle w:val="Heading1"/>
       </w:pPr>
       <w:r>
         <w:t xml:space="preserve">Another brief primer on dplyr: summarize</w:t>
@@ -3030,11 +3031,11 @@
         <w:t xml:space="preserve">functions.</w:t>
       </w:r>
     </w:p>
-    <w:bookmarkEnd w:id="21"/>
-    <w:bookmarkStart w:id="28" w:name="Xbb32f1a8739e2f3f1adba3d0a06e9616473b166"/>
+    <w:bookmarkEnd w:id="22"/>
+    <w:bookmarkStart w:id="29" w:name="Xbb32f1a8739e2f3f1adba3d0a06e9616473b166"/>
     <w:p>
       <w:pPr>
-        <w:pStyle w:val="Heading2"/>
+        <w:pStyle w:val="Heading1"/>
       </w:pPr>
       <w:r>
         <w:t xml:space="preserve">Summarizing with simple base functions: maximum and minimum density</w:t>
@@ -4380,18 +4381,18 @@
           <wp:inline>
             <wp:extent cx="4620126" cy="3696101"/>
             <wp:effectExtent b="0" l="0" r="0" t="0"/>
-            <wp:docPr descr="" title="" id="23" name="Picture"/>
+            <wp:docPr descr="" title="" id="24" name="Picture"/>
             <a:graphic>
               <a:graphicData uri="http://schemas.openxmlformats.org/drawingml/2006/picture">
                 <pic:pic>
                   <pic:nvPicPr>
-                    <pic:cNvPr descr="analyze_files/figure-docx/unnamed-chunk-6-1.png" id="24" name="Picture"/>
+                    <pic:cNvPr descr="analyze_files/figure-docx/unnamed-chunk-6-1.png" id="25" name="Picture"/>
                     <pic:cNvPicPr>
                       <a:picLocks noChangeArrowheads="1" noChangeAspect="1"/>
                     </pic:cNvPicPr>
                   </pic:nvPicPr>
                   <pic:blipFill>
-                    <a:blip r:embed="rId22"/>
+                    <a:blip r:embed="rId23"/>
                     <a:stretch>
                       <a:fillRect/>
                     </a:stretch>
@@ -4785,18 +4786,18 @@
           <wp:inline>
             <wp:extent cx="4620126" cy="3696101"/>
             <wp:effectExtent b="0" l="0" r="0" t="0"/>
-            <wp:docPr descr="" title="" id="26" name="Picture"/>
+            <wp:docPr descr="" title="" id="27" name="Picture"/>
             <a:graphic>
               <a:graphicData uri="http://schemas.openxmlformats.org/drawingml/2006/picture">
                 <pic:pic>
                   <pic:nvPicPr>
-                    <pic:cNvPr descr="analyze_files/figure-docx/unnamed-chunk-7-1.png" id="27" name="Picture"/>
+                    <pic:cNvPr descr="analyze_files/figure-docx/unnamed-chunk-7-1.png" id="28" name="Picture"/>
                     <pic:cNvPicPr>
                       <a:picLocks noChangeArrowheads="1" noChangeAspect="1"/>
                     </pic:cNvPicPr>
                   </pic:nvPicPr>
                   <pic:blipFill>
-                    <a:blip r:embed="rId25"/>
+                    <a:blip r:embed="rId26"/>
                     <a:stretch>
                       <a:fillRect/>
                     </a:stretch>
@@ -4823,11 +4824,11 @@
         </w:drawing>
       </w:r>
     </w:p>
-    <w:bookmarkEnd w:id="28"/>
-    <w:bookmarkStart w:id="29" w:name="X19497335285bb81b88f67f78ec3dc069fd174e3"/>
+    <w:bookmarkEnd w:id="29"/>
+    <w:bookmarkStart w:id="30" w:name="X19497335285bb81b88f67f78ec3dc069fd174e3"/>
     <w:p>
       <w:pPr>
-        <w:pStyle w:val="Heading2"/>
+        <w:pStyle w:val="Heading1"/>
       </w:pPr>
       <w:r>
         <w:t xml:space="preserve">Summarizing with simple gcplyr functions: area under the curve</w:t>
@@ -5193,11 +5194,11 @@
         <w:t xml:space="preserve">#&gt; 6 Strain 11       Phage Added B11   26149.</w:t>
       </w:r>
     </w:p>
-    <w:bookmarkEnd w:id="29"/>
-    <w:bookmarkStart w:id="51" w:name="Xd96f64a8e9af73aa3e47ea9efad84375314489b"/>
+    <w:bookmarkEnd w:id="30"/>
+    <w:bookmarkStart w:id="52" w:name="Xd96f64a8e9af73aa3e47ea9efad84375314489b"/>
     <w:p>
       <w:pPr>
-        <w:pStyle w:val="Heading2"/>
+        <w:pStyle w:val="Heading1"/>
       </w:pPr>
       <w:r>
         <w:t xml:space="preserve">Summarizing on subsets: maximum growth rate</w:t>
@@ -5431,18 +5432,18 @@
           <wp:inline>
             <wp:extent cx="4620126" cy="3696101"/>
             <wp:effectExtent b="0" l="0" r="0" t="0"/>
-            <wp:docPr descr="" title="" id="31" name="Picture"/>
+            <wp:docPr descr="" title="" id="32" name="Picture"/>
             <a:graphic>
               <a:graphicData uri="http://schemas.openxmlformats.org/drawingml/2006/picture">
                 <pic:pic>
                   <pic:nvPicPr>
-                    <pic:cNvPr descr="analyze_files/figure-docx/unnamed-chunk-9-1.png" id="32" name="Picture"/>
+                    <pic:cNvPr descr="analyze_files/figure-docx/unnamed-chunk-9-1.png" id="33" name="Picture"/>
                     <pic:cNvPicPr>
                       <a:picLocks noChangeArrowheads="1" noChangeAspect="1"/>
                     </pic:cNvPicPr>
                   </pic:nvPicPr>
                   <pic:blipFill>
-                    <a:blip r:embed="rId30"/>
+                    <a:blip r:embed="rId31"/>
                     <a:stretch>
                       <a:fillRect/>
                     </a:stretch>
@@ -5689,18 +5690,18 @@
           <wp:inline>
             <wp:extent cx="4620126" cy="3696101"/>
             <wp:effectExtent b="0" l="0" r="0" t="0"/>
-            <wp:docPr descr="" title="" id="34" name="Picture"/>
+            <wp:docPr descr="" title="" id="35" name="Picture"/>
             <a:graphic>
               <a:graphicData uri="http://schemas.openxmlformats.org/drawingml/2006/picture">
                 <pic:pic>
                   <pic:nvPicPr>
-                    <pic:cNvPr descr="analyze_files/figure-docx/unnamed-chunk-10-1.png" id="35" name="Picture"/>
+                    <pic:cNvPr descr="analyze_files/figure-docx/unnamed-chunk-10-1.png" id="36" name="Picture"/>
                     <pic:cNvPicPr>
                       <a:picLocks noChangeArrowheads="1" noChangeAspect="1"/>
                     </pic:cNvPicPr>
                   </pic:nvPicPr>
                   <pic:blipFill>
-                    <a:blip r:embed="rId33"/>
+                    <a:blip r:embed="rId34"/>
                     <a:stretch>
                       <a:fillRect/>
                     </a:stretch>
@@ -8328,18 +8329,18 @@
           <wp:inline>
             <wp:extent cx="4620126" cy="3696101"/>
             <wp:effectExtent b="0" l="0" r="0" t="0"/>
-            <wp:docPr descr="" title="" id="37" name="Picture"/>
+            <wp:docPr descr="" title="" id="38" name="Picture"/>
             <a:graphic>
               <a:graphicData uri="http://schemas.openxmlformats.org/drawingml/2006/picture">
                 <pic:pic>
                   <pic:nvPicPr>
-                    <pic:cNvPr descr="analyze_files/figure-docx/unnamed-chunk-11-1.png" id="38" name="Picture"/>
+                    <pic:cNvPr descr="analyze_files/figure-docx/unnamed-chunk-11-1.png" id="39" name="Picture"/>
                     <pic:cNvPicPr>
                       <a:picLocks noChangeArrowheads="1" noChangeAspect="1"/>
                     </pic:cNvPicPr>
                   </pic:nvPicPr>
                   <pic:blipFill>
-                    <a:blip r:embed="rId36"/>
+                    <a:blip r:embed="rId37"/>
                     <a:stretch>
                       <a:fillRect/>
                     </a:stretch>
@@ -8395,18 +8396,18 @@
           <wp:inline>
             <wp:extent cx="4620126" cy="3696101"/>
             <wp:effectExtent b="0" l="0" r="0" t="0"/>
-            <wp:docPr descr="" title="" id="40" name="Picture"/>
+            <wp:docPr descr="" title="" id="41" name="Picture"/>
             <a:graphic>
               <a:graphicData uri="http://schemas.openxmlformats.org/drawingml/2006/picture">
                 <pic:pic>
                   <pic:nvPicPr>
-                    <pic:cNvPr descr="analyze_files/figure-docx/unnamed-chunk-11-2.png" id="41" name="Picture"/>
+                    <pic:cNvPr descr="analyze_files/figure-docx/unnamed-chunk-11-2.png" id="42" name="Picture"/>
                     <pic:cNvPicPr>
                       <a:picLocks noChangeArrowheads="1" noChangeAspect="1"/>
                     </pic:cNvPicPr>
                   </pic:nvPicPr>
                   <pic:blipFill>
-                    <a:blip r:embed="rId39"/>
+                    <a:blip r:embed="rId40"/>
                     <a:stretch>
                       <a:fillRect/>
                     </a:stretch>
@@ -8480,18 +8481,18 @@
           <wp:inline>
             <wp:extent cx="4620126" cy="3696101"/>
             <wp:effectExtent b="0" l="0" r="0" t="0"/>
-            <wp:docPr descr="" title="" id="43" name="Picture"/>
+            <wp:docPr descr="" title="" id="44" name="Picture"/>
             <a:graphic>
               <a:graphicData uri="http://schemas.openxmlformats.org/drawingml/2006/picture">
                 <pic:pic>
                   <pic:nvPicPr>
-                    <pic:cNvPr descr="analyze_files/figure-docx/unnamed-chunk-11-3.png" id="44" name="Picture"/>
+                    <pic:cNvPr descr="analyze_files/figure-docx/unnamed-chunk-11-3.png" id="45" name="Picture"/>
                     <pic:cNvPicPr>
                       <a:picLocks noChangeArrowheads="1" noChangeAspect="1"/>
                     </pic:cNvPicPr>
                   </pic:nvPicPr>
                   <pic:blipFill>
-                    <a:blip r:embed="rId42"/>
+                    <a:blip r:embed="rId43"/>
                     <a:stretch>
                       <a:fillRect/>
                     </a:stretch>
@@ -8522,18 +8523,18 @@
           <wp:inline>
             <wp:extent cx="4620126" cy="3696101"/>
             <wp:effectExtent b="0" l="0" r="0" t="0"/>
-            <wp:docPr descr="" title="" id="46" name="Picture"/>
+            <wp:docPr descr="" title="" id="47" name="Picture"/>
             <a:graphic>
               <a:graphicData uri="http://schemas.openxmlformats.org/drawingml/2006/picture">
                 <pic:pic>
                   <pic:nvPicPr>
-                    <pic:cNvPr descr="analyze_files/figure-docx/unnamed-chunk-11-4.png" id="47" name="Picture"/>
+                    <pic:cNvPr descr="analyze_files/figure-docx/unnamed-chunk-11-4.png" id="48" name="Picture"/>
                     <pic:cNvPicPr>
                       <a:picLocks noChangeArrowheads="1" noChangeAspect="1"/>
                     </pic:cNvPicPr>
                   </pic:nvPicPr>
                   <pic:blipFill>
-                    <a:blip r:embed="rId45"/>
+                    <a:blip r:embed="rId46"/>
                     <a:stretch>
                       <a:fillRect/>
                     </a:stretch>
@@ -9253,18 +9254,18 @@
           <wp:inline>
             <wp:extent cx="4620126" cy="3696101"/>
             <wp:effectExtent b="0" l="0" r="0" t="0"/>
-            <wp:docPr descr="" title="" id="49" name="Picture"/>
+            <wp:docPr descr="" title="" id="50" name="Picture"/>
             <a:graphic>
               <a:graphicData uri="http://schemas.openxmlformats.org/drawingml/2006/picture">
                 <pic:pic>
                   <pic:nvPicPr>
-                    <pic:cNvPr descr="analyze_files/figure-docx/unnamed-chunk-13-1.png" id="50" name="Picture"/>
+                    <pic:cNvPr descr="analyze_files/figure-docx/unnamed-chunk-13-1.png" id="51" name="Picture"/>
                     <pic:cNvPicPr>
                       <a:picLocks noChangeArrowheads="1" noChangeAspect="1"/>
                     </pic:cNvPicPr>
                   </pic:nvPicPr>
                   <pic:blipFill>
-                    <a:blip r:embed="rId48"/>
+                    <a:blip r:embed="rId49"/>
                     <a:stretch>
                       <a:fillRect/>
                     </a:stretch>
@@ -9291,11 +9292,11 @@
         </w:drawing>
       </w:r>
     </w:p>
-    <w:bookmarkEnd w:id="51"/>
-    <w:bookmarkStart w:id="84" w:name="X5b18752484ba53979649ed5e1a2979d677c8237"/>
+    <w:bookmarkEnd w:id="52"/>
+    <w:bookmarkStart w:id="85" w:name="X5b18752484ba53979649ed5e1a2979d677c8237"/>
     <w:p>
       <w:pPr>
-        <w:pStyle w:val="Heading2"/>
+        <w:pStyle w:val="Heading1"/>
       </w:pPr>
       <w:r>
         <w:t xml:space="preserve">Finding local extrema: peak density, maximum growth rate, lag time, and diauxic shifts</w:t>
@@ -9400,10 +9401,10 @@
         <w:t xml:space="preserve">to find points that are local maxima or minima in your data.</w:t>
       </w:r>
     </w:p>
-    <w:bookmarkStart w:id="66" w:name="X8b1b0fa7cb55c5b8a9d7acf6a3f5f60f40036b9"/>
+    <w:bookmarkStart w:id="67" w:name="X8b1b0fa7cb55c5b8a9d7acf6a3f5f60f40036b9"/>
     <w:p>
       <w:pPr>
-        <w:pStyle w:val="Heading3"/>
+        <w:pStyle w:val="Heading2"/>
       </w:pPr>
       <w:r>
         <w:t xml:space="preserve">Finding the first peak: peak density, maximum growth rate, and lag time</w:t>
@@ -9417,10 +9418,10 @@
         <w:t xml:space="preserve">One particular special case we’re often interested in is the first peak in some set of data. For instance, when bacteria are grown with phages, the density they reach before they start declining due to phage predation (a measure of their susceptibility to the phage)? Alternatively, in the previous section we found the global maximum per-capita growth rate, but some of these maxima happened after near-extinction and recovery. What if we wanted to find the peak growth rate before near-extinction?</w:t>
       </w:r>
     </w:p>
-    <w:bookmarkStart w:id="61" w:name="peak-density"/>
+    <w:bookmarkStart w:id="62" w:name="peak-density"/>
     <w:p>
       <w:pPr>
-        <w:pStyle w:val="Heading4"/>
+        <w:pStyle w:val="Heading3"/>
       </w:pPr>
       <w:r>
         <w:t xml:space="preserve">Peak density</w:t>
@@ -10330,18 +10331,18 @@
           <wp:inline>
             <wp:extent cx="4620126" cy="3696101"/>
             <wp:effectExtent b="0" l="0" r="0" t="0"/>
-            <wp:docPr descr="" title="" id="53" name="Picture"/>
+            <wp:docPr descr="" title="" id="54" name="Picture"/>
             <a:graphic>
               <a:graphicData uri="http://schemas.openxmlformats.org/drawingml/2006/picture">
                 <pic:pic>
                   <pic:nvPicPr>
-                    <pic:cNvPr descr="analyze_files/figure-docx/unnamed-chunk-15-1.png" id="54" name="Picture"/>
+                    <pic:cNvPr descr="analyze_files/figure-docx/unnamed-chunk-15-1.png" id="55" name="Picture"/>
                     <pic:cNvPicPr>
                       <a:picLocks noChangeArrowheads="1" noChangeAspect="1"/>
                     </pic:cNvPicPr>
                   </pic:nvPicPr>
                   <pic:blipFill>
-                    <a:blip r:embed="rId52"/>
+                    <a:blip r:embed="rId53"/>
                     <a:stretch>
                       <a:fillRect/>
                     </a:stretch>
@@ -10879,18 +10880,18 @@
           <wp:inline>
             <wp:extent cx="4620126" cy="3696101"/>
             <wp:effectExtent b="0" l="0" r="0" t="0"/>
-            <wp:docPr descr="" title="" id="56" name="Picture"/>
+            <wp:docPr descr="" title="" id="57" name="Picture"/>
             <a:graphic>
               <a:graphicData uri="http://schemas.openxmlformats.org/drawingml/2006/picture">
                 <pic:pic>
                   <pic:nvPicPr>
-                    <pic:cNvPr descr="analyze_files/figure-docx/unnamed-chunk-16-1.png" id="57" name="Picture"/>
+                    <pic:cNvPr descr="analyze_files/figure-docx/unnamed-chunk-16-1.png" id="58" name="Picture"/>
                     <pic:cNvPicPr>
                       <a:picLocks noChangeArrowheads="1" noChangeAspect="1"/>
                     </pic:cNvPicPr>
                   </pic:nvPicPr>
                   <pic:blipFill>
-                    <a:blip r:embed="rId55"/>
+                    <a:blip r:embed="rId56"/>
                     <a:stretch>
                       <a:fillRect/>
                     </a:stretch>
@@ -11851,18 +11852,18 @@
           <wp:inline>
             <wp:extent cx="4620126" cy="3696101"/>
             <wp:effectExtent b="0" l="0" r="0" t="0"/>
-            <wp:docPr descr="" title="" id="59" name="Picture"/>
+            <wp:docPr descr="" title="" id="60" name="Picture"/>
             <a:graphic>
               <a:graphicData uri="http://schemas.openxmlformats.org/drawingml/2006/picture">
                 <pic:pic>
                   <pic:nvPicPr>
-                    <pic:cNvPr descr="analyze_files/figure-docx/unnamed-chunk-17-1.png" id="60" name="Picture"/>
+                    <pic:cNvPr descr="analyze_files/figure-docx/unnamed-chunk-17-1.png" id="61" name="Picture"/>
                     <pic:cNvPicPr>
                       <a:picLocks noChangeArrowheads="1" noChangeAspect="1"/>
                     </pic:cNvPicPr>
                   </pic:nvPicPr>
                   <pic:blipFill>
-                    <a:blip r:embed="rId58"/>
+                    <a:blip r:embed="rId59"/>
                     <a:stretch>
                       <a:fillRect/>
                     </a:stretch>
@@ -11897,11 +11898,11 @@
         <w:t xml:space="preserve">That worked great!</w:t>
       </w:r>
     </w:p>
-    <w:bookmarkEnd w:id="61"/>
-    <w:bookmarkStart w:id="65" w:name="maximum-growth-rate-and-lag-time"/>
+    <w:bookmarkEnd w:id="62"/>
+    <w:bookmarkStart w:id="66" w:name="maximum-growth-rate-and-lag-time"/>
     <w:p>
       <w:pPr>
-        <w:pStyle w:val="Heading4"/>
+        <w:pStyle w:val="Heading3"/>
       </w:pPr>
       <w:r>
         <w:t xml:space="preserve">Maximum growth rate and lag time</w:t>
@@ -12865,18 +12866,18 @@
           <wp:inline>
             <wp:extent cx="4620126" cy="3696101"/>
             <wp:effectExtent b="0" l="0" r="0" t="0"/>
-            <wp:docPr descr="" title="" id="63" name="Picture"/>
+            <wp:docPr descr="" title="" id="64" name="Picture"/>
             <a:graphic>
               <a:graphicData uri="http://schemas.openxmlformats.org/drawingml/2006/picture">
                 <pic:pic>
                   <pic:nvPicPr>
-                    <pic:cNvPr descr="analyze_files/figure-docx/unnamed-chunk-18-1.png" id="64" name="Picture"/>
+                    <pic:cNvPr descr="analyze_files/figure-docx/unnamed-chunk-18-1.png" id="65" name="Picture"/>
                     <pic:cNvPicPr>
                       <a:picLocks noChangeArrowheads="1" noChangeAspect="1"/>
                     </pic:cNvPicPr>
                   </pic:nvPicPr>
                   <pic:blipFill>
-                    <a:blip r:embed="rId62"/>
+                    <a:blip r:embed="rId63"/>
                     <a:stretch>
                       <a:fillRect/>
                     </a:stretch>
@@ -12980,12 +12981,12 @@
         <w:t xml:space="preserve">to identify all kinds of local extrema.</w:t>
       </w:r>
     </w:p>
-    <w:bookmarkEnd w:id="65"/>
     <w:bookmarkEnd w:id="66"/>
-    <w:bookmarkStart w:id="79" w:name="Xae2eb77ec2a3fe50d7e8e06e7158d1a7cd35ead"/>
+    <w:bookmarkEnd w:id="67"/>
+    <w:bookmarkStart w:id="80" w:name="Xae2eb77ec2a3fe50d7e8e06e7158d1a7cd35ead"/>
     <w:p>
       <w:pPr>
-        <w:pStyle w:val="Heading3"/>
+        <w:pStyle w:val="Heading2"/>
       </w:pPr>
       <w:r>
         <w:t xml:space="preserve">Finding any kind of local extrema: diauxic shifts</w:t>
@@ -13483,18 +13484,18 @@
           <wp:inline>
             <wp:extent cx="4620126" cy="3696101"/>
             <wp:effectExtent b="0" l="0" r="0" t="0"/>
-            <wp:docPr descr="" title="" id="68" name="Picture"/>
+            <wp:docPr descr="" title="" id="69" name="Picture"/>
             <a:graphic>
               <a:graphicData uri="http://schemas.openxmlformats.org/drawingml/2006/picture">
                 <pic:pic>
                   <pic:nvPicPr>
-                    <pic:cNvPr descr="analyze_files/figure-docx/unnamed-chunk-19-1.png" id="69" name="Picture"/>
+                    <pic:cNvPr descr="analyze_files/figure-docx/unnamed-chunk-19-1.png" id="70" name="Picture"/>
                     <pic:cNvPicPr>
                       <a:picLocks noChangeArrowheads="1" noChangeAspect="1"/>
                     </pic:cNvPicPr>
                   </pic:nvPicPr>
                   <pic:blipFill>
-                    <a:blip r:embed="rId67"/>
+                    <a:blip r:embed="rId68"/>
                     <a:stretch>
                       <a:fillRect/>
                     </a:stretch>
@@ -13822,18 +13823,18 @@
           <wp:inline>
             <wp:extent cx="4620126" cy="3696101"/>
             <wp:effectExtent b="0" l="0" r="0" t="0"/>
-            <wp:docPr descr="" title="" id="71" name="Picture"/>
+            <wp:docPr descr="" title="" id="72" name="Picture"/>
             <a:graphic>
               <a:graphicData uri="http://schemas.openxmlformats.org/drawingml/2006/picture">
                 <pic:pic>
                   <pic:nvPicPr>
-                    <pic:cNvPr descr="analyze_files/figure-docx/unnamed-chunk-20-1.png" id="72" name="Picture"/>
+                    <pic:cNvPr descr="analyze_files/figure-docx/unnamed-chunk-20-1.png" id="73" name="Picture"/>
                     <pic:cNvPicPr>
                       <a:picLocks noChangeArrowheads="1" noChangeAspect="1"/>
                     </pic:cNvPicPr>
                   </pic:nvPicPr>
                   <pic:blipFill>
-                    <a:blip r:embed="rId70"/>
+                    <a:blip r:embed="rId71"/>
                     <a:stretch>
                       <a:fillRect/>
                     </a:stretch>
@@ -14506,18 +14507,18 @@
           <wp:inline>
             <wp:extent cx="4620126" cy="3696101"/>
             <wp:effectExtent b="0" l="0" r="0" t="0"/>
-            <wp:docPr descr="" title="" id="74" name="Picture"/>
+            <wp:docPr descr="" title="" id="75" name="Picture"/>
             <a:graphic>
               <a:graphicData uri="http://schemas.openxmlformats.org/drawingml/2006/picture">
                 <pic:pic>
                   <pic:nvPicPr>
-                    <pic:cNvPr descr="analyze_files/figure-docx/unnamed-chunk-21-1.png" id="75" name="Picture"/>
+                    <pic:cNvPr descr="analyze_files/figure-docx/unnamed-chunk-21-1.png" id="76" name="Picture"/>
                     <pic:cNvPicPr>
                       <a:picLocks noChangeArrowheads="1" noChangeAspect="1"/>
                     </pic:cNvPicPr>
                   </pic:nvPicPr>
                   <pic:blipFill>
-                    <a:blip r:embed="rId73"/>
+                    <a:blip r:embed="rId74"/>
                     <a:stretch>
                       <a:fillRect/>
                     </a:stretch>
@@ -15467,18 +15468,18 @@
           <wp:inline>
             <wp:extent cx="4620126" cy="3696101"/>
             <wp:effectExtent b="0" l="0" r="0" t="0"/>
-            <wp:docPr descr="" title="" id="77" name="Picture"/>
+            <wp:docPr descr="" title="" id="78" name="Picture"/>
             <a:graphic>
               <a:graphicData uri="http://schemas.openxmlformats.org/drawingml/2006/picture">
                 <pic:pic>
                   <pic:nvPicPr>
-                    <pic:cNvPr descr="analyze_files/figure-docx/unnamed-chunk-22-1.png" id="78" name="Picture"/>
+                    <pic:cNvPr descr="analyze_files/figure-docx/unnamed-chunk-22-1.png" id="79" name="Picture"/>
                     <pic:cNvPicPr>
                       <a:picLocks noChangeArrowheads="1" noChangeAspect="1"/>
                     </pic:cNvPicPr>
                   </pic:nvPicPr>
                   <pic:blipFill>
-                    <a:blip r:embed="rId76"/>
+                    <a:blip r:embed="rId77"/>
                     <a:stretch>
                       <a:fillRect/>
                     </a:stretch>
@@ -15513,11 +15514,11 @@
         <w:t xml:space="preserve">Something that was hard to see on the density plot has now been easily quantified and can be visualized exactly where the shift occurs.</w:t>
       </w:r>
     </w:p>
-    <w:bookmarkEnd w:id="79"/>
-    <w:bookmarkStart w:id="83" w:name="Xdc92826c0666d401e9110f064b8dd5b574228fa"/>
+    <w:bookmarkEnd w:id="80"/>
+    <w:bookmarkStart w:id="84" w:name="Xdc92826c0666d401e9110f064b8dd5b574228fa"/>
     <w:p>
       <w:pPr>
-        <w:pStyle w:val="Heading3"/>
+        <w:pStyle w:val="Heading2"/>
       </w:pPr>
       <w:r>
         <w:t xml:space="preserve">Combining subsets and local extrema: diauxic growth rate</w:t>
@@ -16382,18 +16383,18 @@
           <wp:inline>
             <wp:extent cx="4620126" cy="3696101"/>
             <wp:effectExtent b="0" l="0" r="0" t="0"/>
-            <wp:docPr descr="" title="" id="81" name="Picture"/>
+            <wp:docPr descr="" title="" id="82" name="Picture"/>
             <a:graphic>
               <a:graphicData uri="http://schemas.openxmlformats.org/drawingml/2006/picture">
                 <pic:pic>
                   <pic:nvPicPr>
-                    <pic:cNvPr descr="analyze_files/figure-docx/unnamed-chunk-23-1.png" id="82" name="Picture"/>
+                    <pic:cNvPr descr="analyze_files/figure-docx/unnamed-chunk-23-1.png" id="83" name="Picture"/>
                     <pic:cNvPicPr>
                       <a:picLocks noChangeArrowheads="1" noChangeAspect="1"/>
                     </pic:cNvPicPr>
                   </pic:nvPicPr>
                   <pic:blipFill>
-                    <a:blip r:embed="rId80"/>
+                    <a:blip r:embed="rId81"/>
                     <a:stretch>
                       <a:fillRect/>
                     </a:stretch>
@@ -16420,12 +16421,12 @@
         </w:drawing>
       </w:r>
     </w:p>
-    <w:bookmarkEnd w:id="83"/>
     <w:bookmarkEnd w:id="84"/>
-    <w:bookmarkStart w:id="96" w:name="X0a97541f67edd90cb4a7d0a7dc2b38c16c63095"/>
+    <w:bookmarkEnd w:id="85"/>
+    <w:bookmarkStart w:id="97" w:name="X0a97541f67edd90cb4a7d0a7dc2b38c16c63095"/>
     <w:p>
       <w:pPr>
-        <w:pStyle w:val="Heading2"/>
+        <w:pStyle w:val="Heading1"/>
       </w:pPr>
       <w:r>
         <w:t xml:space="preserve">Finding threshold-crossings: extinction time and time to density</w:t>
@@ -16484,10 +16485,10 @@
         <w:t xml:space="preserve">to find the points when your data crosses user-defined thresholds.</w:t>
       </w:r>
     </w:p>
-    <w:bookmarkStart w:id="91" w:name="X49d6dc4acc888cc5608a3e06c2936d117c6154f"/>
+    <w:bookmarkStart w:id="92" w:name="X49d6dc4acc888cc5608a3e06c2936d117c6154f"/>
     <w:p>
       <w:pPr>
-        <w:pStyle w:val="Heading3"/>
+        <w:pStyle w:val="Heading2"/>
       </w:pPr>
       <w:r>
         <w:t xml:space="preserve">Finding the first point below a threshold: extinction time</w:t>
@@ -16797,18 +16798,18 @@
           <wp:inline>
             <wp:extent cx="4620126" cy="3696101"/>
             <wp:effectExtent b="0" l="0" r="0" t="0"/>
-            <wp:docPr descr="" title="" id="86" name="Picture"/>
+            <wp:docPr descr="" title="" id="87" name="Picture"/>
             <a:graphic>
               <a:graphicData uri="http://schemas.openxmlformats.org/drawingml/2006/picture">
                 <pic:pic>
                   <pic:nvPicPr>
-                    <pic:cNvPr descr="analyze_files/figure-docx/unnamed-chunk-24-1.png" id="87" name="Picture"/>
+                    <pic:cNvPr descr="analyze_files/figure-docx/unnamed-chunk-24-1.png" id="88" name="Picture"/>
                     <pic:cNvPicPr>
                       <a:picLocks noChangeArrowheads="1" noChangeAspect="1"/>
                     </pic:cNvPicPr>
                   </pic:nvPicPr>
                   <pic:blipFill>
-                    <a:blip r:embed="rId85"/>
+                    <a:blip r:embed="rId86"/>
                     <a:stretch>
                       <a:fillRect/>
                     </a:stretch>
@@ -17586,18 +17587,18 @@
           <wp:inline>
             <wp:extent cx="4620126" cy="3696101"/>
             <wp:effectExtent b="0" l="0" r="0" t="0"/>
-            <wp:docPr descr="" title="" id="89" name="Picture"/>
+            <wp:docPr descr="" title="" id="90" name="Picture"/>
             <a:graphic>
               <a:graphicData uri="http://schemas.openxmlformats.org/drawingml/2006/picture">
                 <pic:pic>
                   <pic:nvPicPr>
-                    <pic:cNvPr descr="analyze_files/figure-docx/unnamed-chunk-25-1.png" id="90" name="Picture"/>
+                    <pic:cNvPr descr="analyze_files/figure-docx/unnamed-chunk-25-1.png" id="91" name="Picture"/>
                     <pic:cNvPicPr>
                       <a:picLocks noChangeArrowheads="1" noChangeAspect="1"/>
                     </pic:cNvPicPr>
                   </pic:nvPicPr>
                   <pic:blipFill>
-                    <a:blip r:embed="rId88"/>
+                    <a:blip r:embed="rId89"/>
                     <a:stretch>
                       <a:fillRect/>
                     </a:stretch>
@@ -17632,11 +17633,11 @@
         <w:t xml:space="preserve">All the phage-added wells have a time when the bacteria drop below that threshold, and the plot clearly shows that it’s right where we’d expect it.</w:t>
       </w:r>
     </w:p>
-    <w:bookmarkEnd w:id="91"/>
-    <w:bookmarkStart w:id="95" w:name="Xddaf7fb37b86b133efd9dc4eb61b95e5eccef98"/>
+    <w:bookmarkEnd w:id="92"/>
+    <w:bookmarkStart w:id="96" w:name="Xddaf7fb37b86b133efd9dc4eb61b95e5eccef98"/>
     <w:p>
       <w:pPr>
-        <w:pStyle w:val="Heading3"/>
+        <w:pStyle w:val="Heading2"/>
       </w:pPr>
       <w:r>
         <w:t xml:space="preserve">Finding any kind of threshold-crossing: time to density</w:t>
@@ -19009,18 +19010,18 @@
           <wp:inline>
             <wp:extent cx="4620126" cy="3696101"/>
             <wp:effectExtent b="0" l="0" r="0" t="0"/>
-            <wp:docPr descr="" title="" id="93" name="Picture"/>
+            <wp:docPr descr="" title="" id="94" name="Picture"/>
             <a:graphic>
               <a:graphicData uri="http://schemas.openxmlformats.org/drawingml/2006/picture">
                 <pic:pic>
                   <pic:nvPicPr>
-                    <pic:cNvPr descr="analyze_files/figure-docx/unnamed-chunk-26-1.png" id="94" name="Picture"/>
+                    <pic:cNvPr descr="analyze_files/figure-docx/unnamed-chunk-26-1.png" id="95" name="Picture"/>
                     <pic:cNvPicPr>
                       <a:picLocks noChangeArrowheads="1" noChangeAspect="1"/>
                     </pic:cNvPicPr>
                   </pic:nvPicPr>
                   <pic:blipFill>
-                    <a:blip r:embed="rId92"/>
+                    <a:blip r:embed="rId93"/>
                     <a:stretch>
                       <a:fillRect/>
                     </a:stretch>
@@ -19095,7 +19096,6 @@
         <w:t xml:space="preserve">. By comparing the times it took each strain to reach an absorbance of 0.1, we could learn something about how soon the bacteria started growing and how quickly they grew.</w:t>
       </w:r>
     </w:p>
-    <w:bookmarkEnd w:id="95"/>
     <w:bookmarkEnd w:id="96"/>
     <w:bookmarkEnd w:id="97"/>
     <w:bookmarkStart w:id="98" w:name="whats-next"/>

</xml_diff>